<commit_message>
update templates and create-user
</commit_message>
<xml_diff>
--- a/storage/app/public/plantillas_reportes/RUT-ITR-19.9KW-2 MEDIDORES 01Ø+FACHADA-CAJA DE PASO.docx
+++ b/storage/app/public/plantillas_reportes/RUT-ITR-19.9KW-2 MEDIDORES 01Ø+FACHADA-CAJA DE PASO.docx
@@ -475,6 +475,7 @@
                 <w:bCs/>
                 <w:sz w:val="20"/>
                 <w:szCs w:val="20"/>
+                <w:highlight w:val="yellow"/>
                 <w:lang w:val="es-ES"/>
               </w:rPr>
               <w:t>Dmáx</w:t>
@@ -487,6 +488,7 @@
                 <w:bCs/>
                 <w:sz w:val="20"/>
                 <w:szCs w:val="20"/>
+                <w:highlight w:val="yellow"/>
                 <w:lang w:val="es-ES"/>
               </w:rPr>
               <w:t>:</w:t>
@@ -498,6 +500,7 @@
                 <w:bCs/>
                 <w:sz w:val="20"/>
                 <w:szCs w:val="20"/>
+                <w:highlight w:val="yellow"/>
                 <w:lang w:val="es-ES"/>
               </w:rPr>
               <w:t xml:space="preserve"> </w:t>
@@ -510,6 +513,7 @@
                 <w:bCs/>
                 <w:sz w:val="20"/>
                 <w:szCs w:val="20"/>
+                <w:highlight w:val="yellow"/>
                 <w:lang w:val="es-ES"/>
               </w:rPr>
               <w:t>1</w:t>
@@ -521,6 +525,7 @@
                 <w:bCs/>
                 <w:sz w:val="20"/>
                 <w:szCs w:val="20"/>
+                <w:highlight w:val="yellow"/>
                 <w:lang w:val="es-ES"/>
               </w:rPr>
               <w:t>0</w:t>
@@ -532,6 +537,7 @@
                 <w:bCs/>
                 <w:sz w:val="20"/>
                 <w:szCs w:val="20"/>
+                <w:highlight w:val="yellow"/>
                 <w:lang w:val="es-ES"/>
               </w:rPr>
               <w:t>.</w:t>
@@ -543,6 +549,7 @@
                 <w:bCs/>
                 <w:sz w:val="20"/>
                 <w:szCs w:val="20"/>
+                <w:highlight w:val="yellow"/>
                 <w:lang w:val="es-ES"/>
               </w:rPr>
               <w:t>5</w:t>
@@ -554,6 +561,7 @@
                 <w:bCs/>
                 <w:sz w:val="20"/>
                 <w:szCs w:val="20"/>
+                <w:highlight w:val="yellow"/>
                 <w:lang w:val="es-ES"/>
               </w:rPr>
               <w:t>kW</w:t>
@@ -1123,17 +1131,7 @@
                 <w:sz w:val="20"/>
                 <w:szCs w:val="20"/>
               </w:rPr>
-              <w:t>suministro_</w:t>
-            </w:r>
-            <w:r>
-              <w:rPr>
-                <w:rFonts w:ascii="Tahoma" w:hAnsi="Tahoma" w:cs="Tahoma"/>
-                <w:bCs/>
-                <w:spacing w:val="-4"/>
-                <w:sz w:val="20"/>
-                <w:szCs w:val="20"/>
-              </w:rPr>
-              <w:t>izquierdo</w:t>
+              <w:t>suministro_izquierdo</w:t>
             </w:r>
             <w:proofErr w:type="spellEnd"/>
             <w:r>
@@ -4151,6 +4149,7 @@
                 <w:iCs/>
                 <w:sz w:val="16"/>
                 <w:szCs w:val="16"/>
+                <w:highlight w:val="yellow"/>
                 <w:lang w:val="es-PE"/>
               </w:rPr>
             </w:pPr>
@@ -4160,6 +4159,7 @@
                 <w:iCs/>
                 <w:sz w:val="16"/>
                 <w:szCs w:val="16"/>
+                <w:highlight w:val="yellow"/>
                 <w:lang w:val="es-PE"/>
               </w:rPr>
               <w:t>${</w:t>
@@ -4171,6 +4171,7 @@
                 <w:iCs/>
                 <w:sz w:val="16"/>
                 <w:szCs w:val="16"/>
+                <w:highlight w:val="yellow"/>
                 <w:lang w:val="es-PE"/>
               </w:rPr>
               <w:t>nro_cuenta_suministro</w:t>
@@ -4182,6 +4183,7 @@
                 <w:iCs/>
                 <w:sz w:val="16"/>
                 <w:szCs w:val="16"/>
+                <w:highlight w:val="yellow"/>
                 <w:lang w:val="es-PE"/>
               </w:rPr>
               <w:t>]</w:t>
@@ -4411,6 +4413,7 @@
                 <w:iCs/>
                 <w:sz w:val="16"/>
                 <w:szCs w:val="16"/>
+                <w:highlight w:val="yellow"/>
                 <w:lang w:val="es-PE"/>
               </w:rPr>
             </w:pPr>
@@ -4420,6 +4423,7 @@
                 <w:iCs/>
                 <w:sz w:val="16"/>
                 <w:szCs w:val="16"/>
+                <w:highlight w:val="yellow"/>
                 <w:lang w:val="es-PE"/>
               </w:rPr>
               <w:t>${</w:t>
@@ -4431,6 +4435,7 @@
                 <w:iCs/>
                 <w:sz w:val="16"/>
                 <w:szCs w:val="16"/>
+                <w:highlight w:val="yellow"/>
                 <w:lang w:val="es-PE"/>
               </w:rPr>
               <w:t>nro_cuenta_suministro</w:t>
@@ -4442,6 +4447,7 @@
                 <w:iCs/>
                 <w:sz w:val="16"/>
                 <w:szCs w:val="16"/>
+                <w:highlight w:val="yellow"/>
                 <w:lang w:val="es-PE"/>
               </w:rPr>
               <w:t>]</w:t>
@@ -4660,6 +4666,7 @@
                 <w:iCs/>
                 <w:sz w:val="16"/>
                 <w:szCs w:val="16"/>
+                <w:highlight w:val="yellow"/>
                 <w:lang w:val="es-PE"/>
               </w:rPr>
             </w:pPr>
@@ -4669,6 +4676,7 @@
                 <w:iCs/>
                 <w:sz w:val="16"/>
                 <w:szCs w:val="16"/>
+                <w:highlight w:val="yellow"/>
                 <w:lang w:val="es-PE"/>
               </w:rPr>
               <w:t>${</w:t>
@@ -4680,6 +4688,7 @@
                 <w:iCs/>
                 <w:sz w:val="16"/>
                 <w:szCs w:val="16"/>
+                <w:highlight w:val="yellow"/>
                 <w:lang w:val="es-PE"/>
               </w:rPr>
               <w:t>nro_cuenta_suministro</w:t>
@@ -4691,6 +4700,7 @@
                 <w:iCs/>
                 <w:sz w:val="16"/>
                 <w:szCs w:val="16"/>
+                <w:highlight w:val="yellow"/>
                 <w:lang w:val="es-PE"/>
               </w:rPr>
               <w:t>]</w:t>
@@ -5485,9 +5495,32 @@
           <w:color w:val="000000"/>
           <w:sz w:val="22"/>
           <w:szCs w:val="22"/>
+          <w:highlight w:val="yellow"/>
           <w:lang w:val="es-PE" w:eastAsia="zh-CN"/>
         </w:rPr>
         <w:t>8</w:t>
+      </w:r>
+      <w:r>
+        <w:rPr>
+          <w:rFonts w:ascii="Tahoma" w:hAnsi="Tahoma" w:cs="Tahoma"/>
+          <w:color w:val="000000"/>
+          <w:sz w:val="22"/>
+          <w:szCs w:val="22"/>
+          <w:highlight w:val="yellow"/>
+          <w:lang w:val="es-PE" w:eastAsia="zh-CN"/>
+        </w:rPr>
+        <w:t>0</w:t>
+      </w:r>
+      <w:r>
+        <w:rPr>
+          <w:rFonts w:ascii="Tahoma" w:hAnsi="Tahoma" w:cs="Tahoma"/>
+          <w:color w:val="000000"/>
+          <w:sz w:val="22"/>
+          <w:szCs w:val="22"/>
+          <w:highlight w:val="yellow"/>
+          <w:lang w:val="es-PE" w:eastAsia="zh-CN"/>
+        </w:rPr>
+        <w:t xml:space="preserve"> m</w:t>
       </w:r>
       <w:r>
         <w:rPr>
@@ -5497,17 +5530,7 @@
           <w:szCs w:val="22"/>
           <w:lang w:val="es-PE" w:eastAsia="zh-CN"/>
         </w:rPr>
-        <w:t>0</w:t>
-      </w:r>
-      <w:r>
-        <w:rPr>
-          <w:rFonts w:ascii="Tahoma" w:hAnsi="Tahoma" w:cs="Tahoma"/>
-          <w:color w:val="000000"/>
-          <w:sz w:val="22"/>
-          <w:szCs w:val="22"/>
-          <w:lang w:val="es-PE" w:eastAsia="zh-CN"/>
-        </w:rPr>
-        <w:t xml:space="preserve"> m del punto de entrega.</w:t>
+        <w:t xml:space="preserve"> del punto de entrega.</w:t>
       </w:r>
     </w:p>
     <w:p>
@@ -5534,7 +5557,40 @@
           <w:szCs w:val="22"/>
           <w:lang w:val="es-PE"/>
         </w:rPr>
-        <w:t>Se registro una tensión de 2</w:t>
+        <w:t xml:space="preserve">Se registro una tensión de </w:t>
+      </w:r>
+      <w:r>
+        <w:rPr>
+          <w:rFonts w:ascii="Tahoma" w:hAnsi="Tahoma" w:cs="Tahoma"/>
+          <w:iCs/>
+          <w:sz w:val="22"/>
+          <w:szCs w:val="22"/>
+          <w:highlight w:val="yellow"/>
+          <w:lang w:val="es-PE"/>
+        </w:rPr>
+        <w:t>2</w:t>
+      </w:r>
+      <w:r>
+        <w:rPr>
+          <w:rFonts w:ascii="Tahoma" w:hAnsi="Tahoma" w:cs="Tahoma"/>
+          <w:iCs/>
+          <w:sz w:val="22"/>
+          <w:szCs w:val="22"/>
+          <w:highlight w:val="yellow"/>
+          <w:lang w:val="es-PE"/>
+        </w:rPr>
+        <w:t>32.3</w:t>
+      </w:r>
+      <w:r>
+        <w:rPr>
+          <w:rFonts w:ascii="Tahoma" w:hAnsi="Tahoma" w:cs="Tahoma"/>
+          <w:iCs/>
+          <w:sz w:val="22"/>
+          <w:szCs w:val="22"/>
+          <w:highlight w:val="yellow"/>
+          <w:lang w:val="es-PE"/>
+        </w:rPr>
+        <w:t>V</w:t>
       </w:r>
       <w:r>
         <w:rPr>
@@ -5544,17 +5600,7 @@
           <w:szCs w:val="22"/>
           <w:lang w:val="es-PE"/>
         </w:rPr>
-        <w:t>32.3</w:t>
-      </w:r>
-      <w:r>
-        <w:rPr>
-          <w:rFonts w:ascii="Tahoma" w:hAnsi="Tahoma" w:cs="Tahoma"/>
-          <w:iCs/>
-          <w:sz w:val="22"/>
-          <w:szCs w:val="22"/>
-          <w:lang w:val="es-PE"/>
-        </w:rPr>
-        <w:t xml:space="preserve">V </w:t>
+        <w:t xml:space="preserve"> </w:t>
       </w:r>
       <w:r>
         <w:rPr>
@@ -5740,7 +5786,7 @@
           <w:szCs w:val="22"/>
           <w:lang w:val="es-PE" w:eastAsia="zh-CN"/>
         </w:rPr>
-        <w:t xml:space="preserve"> 1</w:t>
+        <w:t xml:space="preserve"> </w:t>
       </w:r>
       <w:r>
         <w:rPr>
@@ -5748,9 +5794,10 @@
           <w:color w:val="000000"/>
           <w:sz w:val="22"/>
           <w:szCs w:val="22"/>
+          <w:highlight w:val="yellow"/>
           <w:lang w:val="es-PE" w:eastAsia="zh-CN"/>
         </w:rPr>
-        <w:t>0</w:t>
+        <w:t>1</w:t>
       </w:r>
       <w:r>
         <w:rPr>
@@ -5758,9 +5805,10 @@
           <w:color w:val="000000"/>
           <w:sz w:val="22"/>
           <w:szCs w:val="22"/>
+          <w:highlight w:val="yellow"/>
           <w:lang w:val="es-PE" w:eastAsia="zh-CN"/>
         </w:rPr>
-        <w:t>.</w:t>
+        <w:t>0</w:t>
       </w:r>
       <w:r>
         <w:rPr>
@@ -5768,9 +5816,10 @@
           <w:color w:val="000000"/>
           <w:sz w:val="22"/>
           <w:szCs w:val="22"/>
+          <w:highlight w:val="yellow"/>
           <w:lang w:val="es-PE" w:eastAsia="zh-CN"/>
         </w:rPr>
-        <w:t>5</w:t>
+        <w:t>.</w:t>
       </w:r>
       <w:r>
         <w:rPr>
@@ -5778,9 +5827,10 @@
           <w:color w:val="000000"/>
           <w:sz w:val="22"/>
           <w:szCs w:val="22"/>
+          <w:highlight w:val="yellow"/>
           <w:lang w:val="es-PE" w:eastAsia="zh-CN"/>
         </w:rPr>
-        <w:t>kW</w:t>
+        <w:t>5</w:t>
       </w:r>
       <w:r>
         <w:rPr>
@@ -5788,41 +5838,45 @@
           <w:color w:val="000000"/>
           <w:sz w:val="22"/>
           <w:szCs w:val="22"/>
+          <w:highlight w:val="yellow"/>
           <w:lang w:val="es-PE" w:eastAsia="zh-CN"/>
         </w:rPr>
-        <w:t xml:space="preserve">, </w:t>
-      </w:r>
-      <w:proofErr w:type="spellStart"/>
+        <w:t>kW</w:t>
+      </w:r>
       <w:r>
         <w:rPr>
           <w:rFonts w:ascii="Tahoma" w:hAnsi="Tahoma" w:cs="Tahoma"/>
           <w:color w:val="000000"/>
           <w:sz w:val="22"/>
           <w:szCs w:val="22"/>
+          <w:highlight w:val="yellow"/>
           <w:lang w:val="es-PE" w:eastAsia="zh-CN"/>
         </w:rPr>
-        <w:t>Dmáx</w:t>
-      </w:r>
-      <w:proofErr w:type="spellEnd"/>
+        <w:t xml:space="preserve">, </w:t>
+      </w:r>
+      <w:proofErr w:type="spellStart"/>
       <w:r>
         <w:rPr>
           <w:rFonts w:ascii="Tahoma" w:hAnsi="Tahoma" w:cs="Tahoma"/>
           <w:color w:val="000000"/>
           <w:sz w:val="22"/>
           <w:szCs w:val="22"/>
+          <w:highlight w:val="yellow"/>
           <w:lang w:val="es-PE" w:eastAsia="zh-CN"/>
         </w:rPr>
-        <w:t xml:space="preserve"> </w:t>
-      </w:r>
+        <w:t>Dmáx</w:t>
+      </w:r>
+      <w:proofErr w:type="spellEnd"/>
       <w:r>
         <w:rPr>
           <w:rFonts w:ascii="Tahoma" w:hAnsi="Tahoma" w:cs="Tahoma"/>
           <w:color w:val="000000"/>
           <w:sz w:val="22"/>
           <w:szCs w:val="22"/>
+          <w:highlight w:val="yellow"/>
           <w:lang w:val="es-PE" w:eastAsia="zh-CN"/>
         </w:rPr>
-        <w:t>10.</w:t>
+        <w:t xml:space="preserve"> </w:t>
       </w:r>
       <w:r>
         <w:rPr>
@@ -5830,9 +5884,10 @@
           <w:color w:val="000000"/>
           <w:sz w:val="22"/>
           <w:szCs w:val="22"/>
+          <w:highlight w:val="yellow"/>
           <w:lang w:val="es-PE" w:eastAsia="zh-CN"/>
         </w:rPr>
-        <w:t>5</w:t>
+        <w:t>10.</w:t>
       </w:r>
       <w:r>
         <w:rPr>
@@ -5840,6 +5895,18 @@
           <w:color w:val="000000"/>
           <w:sz w:val="22"/>
           <w:szCs w:val="22"/>
+          <w:highlight w:val="yellow"/>
+          <w:lang w:val="es-PE" w:eastAsia="zh-CN"/>
+        </w:rPr>
+        <w:t>5</w:t>
+      </w:r>
+      <w:r>
+        <w:rPr>
+          <w:rFonts w:ascii="Tahoma" w:hAnsi="Tahoma" w:cs="Tahoma"/>
+          <w:color w:val="000000"/>
+          <w:sz w:val="22"/>
+          <w:szCs w:val="22"/>
+          <w:highlight w:val="yellow"/>
           <w:lang w:val="es-PE" w:eastAsia="zh-CN"/>
         </w:rPr>
         <w:t>kW</w:t>
@@ -6401,6 +6468,7 @@
                                 <w:noProof/>
                                 <w:color w:val="000000" w:themeColor="text1"/>
                                 <w:szCs w:val="24"/>
+                                <w:highlight w:val="yellow"/>
                                 <w:lang w:val="es-ES"/>
                                 <w14:shadow w14:blurRad="38100" w14:dist="19050" w14:dir="2700000" w14:sx="100000" w14:sy="100000" w14:kx="0" w14:ky="0" w14:algn="tl">
                                   <w14:schemeClr w14:val="dk1">
@@ -6421,6 +6489,7 @@
                                 <w:noProof/>
                                 <w:color w:val="000000" w:themeColor="text1"/>
                                 <w:szCs w:val="24"/>
+                                <w:highlight w:val="yellow"/>
                                 <w:lang w:val="es-ES"/>
                                 <w14:shadow w14:blurRad="38100" w14:dist="19050" w14:dir="2700000" w14:sx="100000" w14:sy="100000" w14:kx="0" w14:ky="0" w14:algn="tl">
                                   <w14:schemeClr w14:val="dk1">
@@ -6441,6 +6510,7 @@
                                 <w:noProof/>
                                 <w:color w:val="000000" w:themeColor="text1"/>
                                 <w:szCs w:val="24"/>
+                                <w:highlight w:val="yellow"/>
                                 <w:lang w:val="es-ES"/>
                                 <w14:shadow w14:blurRad="38100" w14:dist="19050" w14:dir="2700000" w14:sx="100000" w14:sy="100000" w14:kx="0" w14:ky="0" w14:algn="tl">
                                   <w14:schemeClr w14:val="dk1">
@@ -6461,6 +6531,7 @@
                                 <w:noProof/>
                                 <w:color w:val="000000" w:themeColor="text1"/>
                                 <w:szCs w:val="24"/>
+                                <w:highlight w:val="yellow"/>
                                 <w:lang w:val="es-ES"/>
                                 <w14:shadow w14:blurRad="38100" w14:dist="19050" w14:dir="2700000" w14:sx="100000" w14:sy="100000" w14:kx="0" w14:ky="0" w14:algn="tl">
                                   <w14:schemeClr w14:val="dk1">
@@ -6481,6 +6552,7 @@
                                 <w:noProof/>
                                 <w:color w:val="000000" w:themeColor="text1"/>
                                 <w:szCs w:val="24"/>
+                                <w:highlight w:val="yellow"/>
                                 <w:lang w:val="es-ES"/>
                                 <w14:shadow w14:blurRad="38100" w14:dist="19050" w14:dir="2700000" w14:sx="100000" w14:sy="100000" w14:kx="0" w14:ky="0" w14:algn="tl">
                                   <w14:schemeClr w14:val="dk1">
@@ -6501,6 +6573,7 @@
                                 <w:noProof/>
                                 <w:color w:val="000000" w:themeColor="text1"/>
                                 <w:szCs w:val="24"/>
+                                <w:highlight w:val="yellow"/>
                                 <w:lang w:val="es-ES"/>
                                 <w14:shadow w14:blurRad="38100" w14:dist="19050" w14:dir="2700000" w14:sx="100000" w14:sy="100000" w14:kx="0" w14:ky="0" w14:algn="tl">
                                   <w14:schemeClr w14:val="dk1">
@@ -6521,6 +6594,7 @@
                                 <w:noProof/>
                                 <w:color w:val="000000" w:themeColor="text1"/>
                                 <w:szCs w:val="24"/>
+                                <w:highlight w:val="yellow"/>
                                 <w:lang w:val="es-ES"/>
                                 <w14:shadow w14:blurRad="38100" w14:dist="19050" w14:dir="2700000" w14:sx="100000" w14:sy="100000" w14:kx="0" w14:ky="0" w14:algn="tl">
                                   <w14:schemeClr w14:val="dk1">
@@ -6541,6 +6615,7 @@
                                 <w:noProof/>
                                 <w:color w:val="000000" w:themeColor="text1"/>
                                 <w:szCs w:val="24"/>
+                                <w:highlight w:val="yellow"/>
                                 <w:lang w:val="es-ES"/>
                                 <w14:shadow w14:blurRad="38100" w14:dist="19050" w14:dir="2700000" w14:sx="100000" w14:sy="100000" w14:kx="0" w14:ky="0" w14:algn="tl">
                                   <w14:schemeClr w14:val="dk1">
@@ -6561,6 +6636,7 @@
                                 <w:noProof/>
                                 <w:color w:val="000000" w:themeColor="text1"/>
                                 <w:szCs w:val="24"/>
+                                <w:highlight w:val="yellow"/>
                                 <w:lang w:val="es-ES"/>
                                 <w14:shadow w14:blurRad="38100" w14:dist="19050" w14:dir="2700000" w14:sx="100000" w14:sy="100000" w14:kx="0" w14:ky="0" w14:algn="tl">
                                   <w14:schemeClr w14:val="dk1">
@@ -6581,6 +6657,7 @@
                                 <w:noProof/>
                                 <w:color w:val="000000" w:themeColor="text1"/>
                                 <w:szCs w:val="24"/>
+                                <w:highlight w:val="yellow"/>
                                 <w:lang w:val="es-ES"/>
                                 <w14:shadow w14:blurRad="38100" w14:dist="19050" w14:dir="2700000" w14:sx="100000" w14:sy="100000" w14:kx="0" w14:ky="0" w14:algn="tl">
                                   <w14:schemeClr w14:val="dk1">
@@ -6601,6 +6678,7 @@
                                 <w:noProof/>
                                 <w:color w:val="000000" w:themeColor="text1"/>
                                 <w:szCs w:val="24"/>
+                                <w:highlight w:val="yellow"/>
                                 <w:lang w:val="es-ES"/>
                                 <w14:shadow w14:blurRad="38100" w14:dist="19050" w14:dir="2700000" w14:sx="100000" w14:sy="100000" w14:kx="0" w14:ky="0" w14:algn="tl">
                                   <w14:schemeClr w14:val="dk1">
@@ -6621,6 +6699,7 @@
                                 <w:noProof/>
                                 <w:color w:val="000000" w:themeColor="text1"/>
                                 <w:szCs w:val="24"/>
+                                <w:highlight w:val="yellow"/>
                                 <w:lang w:val="es-ES"/>
                                 <w14:shadow w14:blurRad="38100" w14:dist="19050" w14:dir="2700000" w14:sx="100000" w14:sy="100000" w14:kx="0" w14:ky="0" w14:algn="tl">
                                   <w14:schemeClr w14:val="dk1">
@@ -6641,6 +6720,7 @@
                                 <w:noProof/>
                                 <w:color w:val="000000" w:themeColor="text1"/>
                                 <w:szCs w:val="24"/>
+                                <w:highlight w:val="yellow"/>
                                 <w:lang w:val="es-ES"/>
                                 <w14:shadow w14:blurRad="38100" w14:dist="19050" w14:dir="2700000" w14:sx="100000" w14:sy="100000" w14:kx="0" w14:ky="0" w14:algn="tl">
                                   <w14:schemeClr w14:val="dk1">
@@ -6661,6 +6741,7 @@
                                 <w:noProof/>
                                 <w:color w:val="000000" w:themeColor="text1"/>
                                 <w:szCs w:val="24"/>
+                                <w:highlight w:val="yellow"/>
                                 <w:lang w:val="es-ES"/>
                                 <w14:shadow w14:blurRad="38100" w14:dist="19050" w14:dir="2700000" w14:sx="100000" w14:sy="100000" w14:kx="0" w14:ky="0" w14:algn="tl">
                                   <w14:schemeClr w14:val="dk1">
@@ -6681,6 +6762,7 @@
                                 <w:noProof/>
                                 <w:color w:val="000000" w:themeColor="text1"/>
                                 <w:szCs w:val="24"/>
+                                <w:highlight w:val="yellow"/>
                                 <w:lang w:val="es-ES"/>
                                 <w14:shadow w14:blurRad="38100" w14:dist="19050" w14:dir="2700000" w14:sx="100000" w14:sy="100000" w14:kx="0" w14:ky="0" w14:algn="tl">
                                   <w14:schemeClr w14:val="dk1">
@@ -6858,6 +6940,7 @@
                           <w:noProof/>
                           <w:color w:val="000000" w:themeColor="text1"/>
                           <w:szCs w:val="24"/>
+                          <w:highlight w:val="yellow"/>
                           <w:lang w:val="es-ES"/>
                           <w14:shadow w14:blurRad="38100" w14:dist="19050" w14:dir="2700000" w14:sx="100000" w14:sy="100000" w14:kx="0" w14:ky="0" w14:algn="tl">
                             <w14:schemeClr w14:val="dk1">
@@ -6878,6 +6961,7 @@
                           <w:noProof/>
                           <w:color w:val="000000" w:themeColor="text1"/>
                           <w:szCs w:val="24"/>
+                          <w:highlight w:val="yellow"/>
                           <w:lang w:val="es-ES"/>
                           <w14:shadow w14:blurRad="38100" w14:dist="19050" w14:dir="2700000" w14:sx="100000" w14:sy="100000" w14:kx="0" w14:ky="0" w14:algn="tl">
                             <w14:schemeClr w14:val="dk1">
@@ -6898,6 +6982,7 @@
                           <w:noProof/>
                           <w:color w:val="000000" w:themeColor="text1"/>
                           <w:szCs w:val="24"/>
+                          <w:highlight w:val="yellow"/>
                           <w:lang w:val="es-ES"/>
                           <w14:shadow w14:blurRad="38100" w14:dist="19050" w14:dir="2700000" w14:sx="100000" w14:sy="100000" w14:kx="0" w14:ky="0" w14:algn="tl">
                             <w14:schemeClr w14:val="dk1">
@@ -6918,6 +7003,7 @@
                           <w:noProof/>
                           <w:color w:val="000000" w:themeColor="text1"/>
                           <w:szCs w:val="24"/>
+                          <w:highlight w:val="yellow"/>
                           <w:lang w:val="es-ES"/>
                           <w14:shadow w14:blurRad="38100" w14:dist="19050" w14:dir="2700000" w14:sx="100000" w14:sy="100000" w14:kx="0" w14:ky="0" w14:algn="tl">
                             <w14:schemeClr w14:val="dk1">
@@ -6938,6 +7024,7 @@
                           <w:noProof/>
                           <w:color w:val="000000" w:themeColor="text1"/>
                           <w:szCs w:val="24"/>
+                          <w:highlight w:val="yellow"/>
                           <w:lang w:val="es-ES"/>
                           <w14:shadow w14:blurRad="38100" w14:dist="19050" w14:dir="2700000" w14:sx="100000" w14:sy="100000" w14:kx="0" w14:ky="0" w14:algn="tl">
                             <w14:schemeClr w14:val="dk1">
@@ -6958,6 +7045,7 @@
                           <w:noProof/>
                           <w:color w:val="000000" w:themeColor="text1"/>
                           <w:szCs w:val="24"/>
+                          <w:highlight w:val="yellow"/>
                           <w:lang w:val="es-ES"/>
                           <w14:shadow w14:blurRad="38100" w14:dist="19050" w14:dir="2700000" w14:sx="100000" w14:sy="100000" w14:kx="0" w14:ky="0" w14:algn="tl">
                             <w14:schemeClr w14:val="dk1">
@@ -6978,6 +7066,7 @@
                           <w:noProof/>
                           <w:color w:val="000000" w:themeColor="text1"/>
                           <w:szCs w:val="24"/>
+                          <w:highlight w:val="yellow"/>
                           <w:lang w:val="es-ES"/>
                           <w14:shadow w14:blurRad="38100" w14:dist="19050" w14:dir="2700000" w14:sx="100000" w14:sy="100000" w14:kx="0" w14:ky="0" w14:algn="tl">
                             <w14:schemeClr w14:val="dk1">
@@ -6998,6 +7087,7 @@
                           <w:noProof/>
                           <w:color w:val="000000" w:themeColor="text1"/>
                           <w:szCs w:val="24"/>
+                          <w:highlight w:val="yellow"/>
                           <w:lang w:val="es-ES"/>
                           <w14:shadow w14:blurRad="38100" w14:dist="19050" w14:dir="2700000" w14:sx="100000" w14:sy="100000" w14:kx="0" w14:ky="0" w14:algn="tl">
                             <w14:schemeClr w14:val="dk1">
@@ -7018,6 +7108,7 @@
                           <w:noProof/>
                           <w:color w:val="000000" w:themeColor="text1"/>
                           <w:szCs w:val="24"/>
+                          <w:highlight w:val="yellow"/>
                           <w:lang w:val="es-ES"/>
                           <w14:shadow w14:blurRad="38100" w14:dist="19050" w14:dir="2700000" w14:sx="100000" w14:sy="100000" w14:kx="0" w14:ky="0" w14:algn="tl">
                             <w14:schemeClr w14:val="dk1">
@@ -7038,6 +7129,7 @@
                           <w:noProof/>
                           <w:color w:val="000000" w:themeColor="text1"/>
                           <w:szCs w:val="24"/>
+                          <w:highlight w:val="yellow"/>
                           <w:lang w:val="es-ES"/>
                           <w14:shadow w14:blurRad="38100" w14:dist="19050" w14:dir="2700000" w14:sx="100000" w14:sy="100000" w14:kx="0" w14:ky="0" w14:algn="tl">
                             <w14:schemeClr w14:val="dk1">
@@ -7058,6 +7150,7 @@
                           <w:noProof/>
                           <w:color w:val="000000" w:themeColor="text1"/>
                           <w:szCs w:val="24"/>
+                          <w:highlight w:val="yellow"/>
                           <w:lang w:val="es-ES"/>
                           <w14:shadow w14:blurRad="38100" w14:dist="19050" w14:dir="2700000" w14:sx="100000" w14:sy="100000" w14:kx="0" w14:ky="0" w14:algn="tl">
                             <w14:schemeClr w14:val="dk1">
@@ -7078,6 +7171,7 @@
                           <w:noProof/>
                           <w:color w:val="000000" w:themeColor="text1"/>
                           <w:szCs w:val="24"/>
+                          <w:highlight w:val="yellow"/>
                           <w:lang w:val="es-ES"/>
                           <w14:shadow w14:blurRad="38100" w14:dist="19050" w14:dir="2700000" w14:sx="100000" w14:sy="100000" w14:kx="0" w14:ky="0" w14:algn="tl">
                             <w14:schemeClr w14:val="dk1">
@@ -7098,6 +7192,7 @@
                           <w:noProof/>
                           <w:color w:val="000000" w:themeColor="text1"/>
                           <w:szCs w:val="24"/>
+                          <w:highlight w:val="yellow"/>
                           <w:lang w:val="es-ES"/>
                           <w14:shadow w14:blurRad="38100" w14:dist="19050" w14:dir="2700000" w14:sx="100000" w14:sy="100000" w14:kx="0" w14:ky="0" w14:algn="tl">
                             <w14:schemeClr w14:val="dk1">
@@ -7118,6 +7213,7 @@
                           <w:noProof/>
                           <w:color w:val="000000" w:themeColor="text1"/>
                           <w:szCs w:val="24"/>
+                          <w:highlight w:val="yellow"/>
                           <w:lang w:val="es-ES"/>
                           <w14:shadow w14:blurRad="38100" w14:dist="19050" w14:dir="2700000" w14:sx="100000" w14:sy="100000" w14:kx="0" w14:ky="0" w14:algn="tl">
                             <w14:schemeClr w14:val="dk1">
@@ -7138,6 +7234,7 @@
                           <w:noProof/>
                           <w:color w:val="000000" w:themeColor="text1"/>
                           <w:szCs w:val="24"/>
+                          <w:highlight w:val="yellow"/>
                           <w:lang w:val="es-ES"/>
                           <w14:shadow w14:blurRad="38100" w14:dist="19050" w14:dir="2700000" w14:sx="100000" w14:sy="100000" w14:kx="0" w14:ky="0" w14:algn="tl">
                             <w14:schemeClr w14:val="dk1">
@@ -7712,11 +7809,13 @@
                                     <w:rPr>
                                       <w:rFonts w:ascii="Arial" w:hAnsi="Arial" w:cs="Arial"/>
                                       <w:color w:val="FF0000"/>
+                                      <w:highlight w:val="yellow"/>
                                     </w:rPr>
                                   </w:pPr>
                                   <w:r>
                                     <w:rPr>
                                       <w:rFonts w:ascii="Arial" w:hAnsi="Arial" w:cs="Arial"/>
+                                      <w:highlight w:val="yellow"/>
                                     </w:rPr>
                                     <w:t>${</w:t>
                                   </w:r>
@@ -7724,6 +7823,7 @@
                                   <w:r>
                                     <w:rPr>
                                       <w:rFonts w:ascii="Arial" w:hAnsi="Arial" w:cs="Arial"/>
+                                      <w:highlight w:val="yellow"/>
                                     </w:rPr>
                                     <w:t>trafo_vr</w:t>
                                   </w:r>
@@ -7731,6 +7831,7 @@
                                   <w:r>
                                     <w:rPr>
                                       <w:rFonts w:ascii="Arial" w:hAnsi="Arial" w:cs="Arial"/>
+                                      <w:highlight w:val="yellow"/>
                                     </w:rPr>
                                     <w:t>}</w:t>
                                   </w:r>
@@ -8224,11 +8325,13 @@
                               <w:rPr>
                                 <w:rFonts w:ascii="Arial" w:hAnsi="Arial" w:cs="Arial"/>
                                 <w:color w:val="FF0000"/>
+                                <w:highlight w:val="yellow"/>
                               </w:rPr>
                             </w:pPr>
                             <w:r>
                               <w:rPr>
                                 <w:rFonts w:ascii="Arial" w:hAnsi="Arial" w:cs="Arial"/>
+                                <w:highlight w:val="yellow"/>
                               </w:rPr>
                               <w:t>${</w:t>
                             </w:r>
@@ -8236,6 +8339,7 @@
                             <w:r>
                               <w:rPr>
                                 <w:rFonts w:ascii="Arial" w:hAnsi="Arial" w:cs="Arial"/>
+                                <w:highlight w:val="yellow"/>
                               </w:rPr>
                               <w:t>trafo_vr</w:t>
                             </w:r>
@@ -8243,6 +8347,7 @@
                             <w:r>
                               <w:rPr>
                                 <w:rFonts w:ascii="Arial" w:hAnsi="Arial" w:cs="Arial"/>
+                                <w:highlight w:val="yellow"/>
                               </w:rPr>
                               <w:t>}</w:t>
                             </w:r>
@@ -9280,7 +9385,18 @@
                                 <w:szCs w:val="16"/>
                                 <w:lang w:val="es-ES"/>
                               </w:rPr>
-                              <w:t xml:space="preserve"> ${llave}</w:t>
+                              <w:t xml:space="preserve"> </w:t>
+                            </w:r>
+                            <w:r>
+                              <w:rPr>
+                                <w:rFonts w:ascii="Tahoma" w:hAnsi="Tahoma" w:cs="Tahoma"/>
+                                <w:color w:val="1F4E79" w:themeColor="accent1" w:themeShade="80"/>
+                                <w:sz w:val="16"/>
+                                <w:szCs w:val="16"/>
+                                <w:highlight w:val="yellow"/>
+                                <w:lang w:val="es-ES"/>
+                              </w:rPr>
+                              <w:t>${llave}</w:t>
                             </w:r>
                           </w:p>
                           <w:p>
@@ -9554,7 +9670,18 @@
                           <w:szCs w:val="16"/>
                           <w:lang w:val="es-ES"/>
                         </w:rPr>
-                        <w:t xml:space="preserve"> ${llave}</w:t>
+                        <w:t xml:space="preserve"> </w:t>
+                      </w:r>
+                      <w:r>
+                        <w:rPr>
+                          <w:rFonts w:ascii="Tahoma" w:hAnsi="Tahoma" w:cs="Tahoma"/>
+                          <w:color w:val="1F4E79" w:themeColor="accent1" w:themeShade="80"/>
+                          <w:sz w:val="16"/>
+                          <w:szCs w:val="16"/>
+                          <w:highlight w:val="yellow"/>
+                          <w:lang w:val="es-ES"/>
+                        </w:rPr>
+                        <w:t>${llave}</w:t>
                       </w:r>
                     </w:p>
                     <w:p>
@@ -9958,6 +10085,7 @@
           <w:snapToGrid w:val="0"/>
           <w:color w:val="000000" w:themeColor="text1"/>
           <w:szCs w:val="22"/>
+          <w:highlight w:val="yellow"/>
           <w:lang w:val="es-PE"/>
         </w:rPr>
         <w:t>Croquis de Ubicación SED, Cliente</w:t>
@@ -9969,6 +10097,7 @@
           <w:snapToGrid w:val="0"/>
           <w:color w:val="000000" w:themeColor="text1"/>
           <w:szCs w:val="22"/>
+          <w:highlight w:val="yellow"/>
           <w:lang w:val="es-PE"/>
         </w:rPr>
         <w:t xml:space="preserve"> </w:t>
@@ -9980,6 +10109,7 @@
           <w:snapToGrid w:val="0"/>
           <w:color w:val="000000" w:themeColor="text1"/>
           <w:szCs w:val="22"/>
+          <w:highlight w:val="yellow"/>
           <w:lang w:val="es-PE"/>
         </w:rPr>
         <w:t>(no coincide al 100% con lo de campo)</w:t>
@@ -11534,17 +11664,26 @@
         <w:rPr>
           <w:noProof/>
         </w:rPr>
-        <w:t xml:space="preserve">(igual a lo real en campo ejecutado con la OV </w:t>
+        <w:t xml:space="preserve">(igual a lo real en campo ejecutado con la </w:t>
       </w:r>
       <w:r>
         <w:rPr>
           <w:noProof/>
+          <w:highlight w:val="yellow"/>
+        </w:rPr>
+        <w:t xml:space="preserve">OV </w:t>
+      </w:r>
+      <w:r>
+        <w:rPr>
+          <w:noProof/>
+          <w:highlight w:val="yellow"/>
         </w:rPr>
         <w:t>${ov}</w:t>
       </w:r>
       <w:r>
         <w:rPr>
           <w:noProof/>
+          <w:highlight w:val="yellow"/>
         </w:rPr>
         <w:t>)</w:t>
       </w:r>
@@ -11681,8 +11820,9 @@
           <w:szCs w:val="22"/>
           <w:lang w:val="es-PE"/>
         </w:rPr>
-        <w:t xml:space="preserve">cable matriz existente </w:t>
-      </w:r>
+        <w:t>cable matriz existente ${</w:t>
+      </w:r>
+      <w:proofErr w:type="spellStart"/>
       <w:r>
         <w:rPr>
           <w:rFonts w:ascii="Tahoma" w:hAnsi="Tahoma" w:cs="Tahoma"/>
@@ -11693,9 +11833,9 @@
           <w:szCs w:val="22"/>
           <w:lang w:val="es-PE"/>
         </w:rPr>
-        <w:t>${</w:t>
-      </w:r>
-      <w:proofErr w:type="spellStart"/>
+        <w:t>cable_matriz</w:t>
+      </w:r>
+      <w:proofErr w:type="spellEnd"/>
       <w:r>
         <w:rPr>
           <w:rFonts w:ascii="Tahoma" w:hAnsi="Tahoma" w:cs="Tahoma"/>
@@ -11706,9 +11846,9 @@
           <w:szCs w:val="22"/>
           <w:lang w:val="es-PE"/>
         </w:rPr>
-        <w:t>cable_matriz</w:t>
-      </w:r>
-      <w:proofErr w:type="spellEnd"/>
+        <w:t xml:space="preserve">} </w:t>
+      </w:r>
+      <w:proofErr w:type="spellStart"/>
       <w:r>
         <w:rPr>
           <w:rFonts w:ascii="Tahoma" w:hAnsi="Tahoma" w:cs="Tahoma"/>
@@ -11719,9 +11859,9 @@
           <w:szCs w:val="22"/>
           <w:lang w:val="es-PE"/>
         </w:rPr>
-        <w:t xml:space="preserve">} </w:t>
-      </w:r>
-      <w:proofErr w:type="spellStart"/>
+        <w:t>Autosp</w:t>
+      </w:r>
+      <w:proofErr w:type="spellEnd"/>
       <w:r>
         <w:rPr>
           <w:rFonts w:ascii="Tahoma" w:hAnsi="Tahoma" w:cs="Tahoma"/>
@@ -11732,21 +11872,19 @@
           <w:szCs w:val="22"/>
           <w:lang w:val="es-PE"/>
         </w:rPr>
-        <w:t>Autosp</w:t>
-      </w:r>
-      <w:proofErr w:type="spellEnd"/>
-      <w:r>
-        <w:rPr>
-          <w:rFonts w:ascii="Tahoma" w:hAnsi="Tahoma" w:cs="Tahoma"/>
-          <w:b/>
-          <w:bCs/>
+        <w:t xml:space="preserve">, </w:t>
+      </w:r>
+      <w:r>
+        <w:rPr>
+          <w:rFonts w:ascii="Tahoma" w:hAnsi="Tahoma" w:cs="Tahoma"/>
           <w:iCs/>
           <w:sz w:val="22"/>
           <w:szCs w:val="22"/>
           <w:lang w:val="es-PE"/>
         </w:rPr>
-        <w:t xml:space="preserve">, </w:t>
-      </w:r>
+        <w:t xml:space="preserve">desde la LL-${llave}, radio de la </w:t>
+      </w:r>
+      <w:bookmarkStart w:id="5" w:name="_Hlk189667339"/>
       <w:r>
         <w:rPr>
           <w:rFonts w:ascii="Tahoma" w:hAnsi="Tahoma" w:cs="Tahoma"/>
@@ -11755,9 +11893,9 @@
           <w:szCs w:val="22"/>
           <w:lang w:val="es-PE"/>
         </w:rPr>
-        <w:t xml:space="preserve">desde la LL-${llave}, radio de la </w:t>
-      </w:r>
-      <w:bookmarkStart w:id="5" w:name="_Hlk189667339"/>
+        <w:t xml:space="preserve">Sed </w:t>
+      </w:r>
+      <w:bookmarkEnd w:id="5"/>
       <w:r>
         <w:rPr>
           <w:rFonts w:ascii="Tahoma" w:hAnsi="Tahoma" w:cs="Tahoma"/>
@@ -11766,28 +11904,7 @@
           <w:szCs w:val="22"/>
           <w:lang w:val="es-PE"/>
         </w:rPr>
-        <w:t xml:space="preserve">Sed </w:t>
-      </w:r>
-      <w:bookmarkEnd w:id="5"/>
-      <w:r>
-        <w:rPr>
-          <w:rFonts w:ascii="Tahoma" w:hAnsi="Tahoma" w:cs="Tahoma"/>
-          <w:iCs/>
-          <w:sz w:val="22"/>
-          <w:szCs w:val="22"/>
-          <w:lang w:val="es-PE"/>
-        </w:rPr>
-        <w:t>${sed}</w:t>
-      </w:r>
-      <w:r>
-        <w:rPr>
-          <w:rFonts w:ascii="Tahoma" w:hAnsi="Tahoma" w:cs="Tahoma"/>
-          <w:iCs/>
-          <w:sz w:val="22"/>
-          <w:szCs w:val="22"/>
-          <w:lang w:val="es-PE"/>
-        </w:rPr>
-        <w:t>, alimentador ${alimentador}.</w:t>
+        <w:t>${sed}, alimentador ${alimentador}.</w:t>
       </w:r>
     </w:p>
     <w:p>
@@ -11803,6 +11920,7 @@
           <w:iCs/>
           <w:sz w:val="22"/>
           <w:szCs w:val="22"/>
+          <w:highlight w:val="yellow"/>
           <w:lang w:val="es-PE"/>
         </w:rPr>
       </w:pPr>
@@ -11813,6 +11931,7 @@
           <w:iCs/>
           <w:sz w:val="22"/>
           <w:szCs w:val="22"/>
+          <w:highlight w:val="yellow"/>
           <w:lang w:val="es-PE"/>
         </w:rPr>
         <w:t>Gisgrid</w:t>
@@ -11824,6 +11943,7 @@
           <w:iCs/>
           <w:sz w:val="22"/>
           <w:szCs w:val="22"/>
+          <w:highlight w:val="yellow"/>
           <w:lang w:val="es-PE"/>
         </w:rPr>
         <w:t xml:space="preserve"> desactualizado, deberá actualizarse a lo existente en campo.</w:t>
@@ -13117,6 +13237,7 @@
           <w:color w:val="000000" w:themeColor="text1"/>
           <w:sz w:val="22"/>
           <w:szCs w:val="22"/>
+          <w:highlight w:val="yellow"/>
           <w:lang w:val="es-PE"/>
         </w:rPr>
         <w:t xml:space="preserve">UBICACIÓN PARA LA CAJA </w:t>
@@ -13129,6 +13250,7 @@
           <w:color w:val="000000" w:themeColor="text1"/>
           <w:sz w:val="22"/>
           <w:szCs w:val="22"/>
+          <w:highlight w:val="yellow"/>
           <w:lang w:val="es-PE"/>
         </w:rPr>
         <w:t xml:space="preserve">DE PASO </w:t>
@@ -13141,6 +13263,7 @@
           <w:color w:val="000000" w:themeColor="text1"/>
           <w:sz w:val="22"/>
           <w:szCs w:val="22"/>
+          <w:highlight w:val="yellow"/>
           <w:lang w:val="es-PE"/>
         </w:rPr>
         <w:t>PROYECTADA Y LOS 03 MEDIDORES</w:t>
@@ -13653,6 +13776,7 @@
           <w:rFonts w:ascii="Tahoma" w:hAnsi="Tahoma" w:cs="Tahoma"/>
           <w:b/>
           <w:snapToGrid w:val="0"/>
+          <w:highlight w:val="yellow"/>
           <w:lang w:val="es-PE"/>
         </w:rPr>
         <w:t>N°</w:t>
@@ -13663,6 +13787,7 @@
           <w:rFonts w:ascii="Tahoma" w:hAnsi="Tahoma" w:cs="Tahoma"/>
           <w:b/>
           <w:snapToGrid w:val="0"/>
+          <w:highlight w:val="yellow"/>
           <w:lang w:val="es-PE"/>
         </w:rPr>
         <w:t>${</w:t>
@@ -13673,6 +13798,7 @@
           <w:rFonts w:ascii="Tahoma" w:hAnsi="Tahoma" w:cs="Tahoma"/>
           <w:b/>
           <w:snapToGrid w:val="0"/>
+          <w:highlight w:val="yellow"/>
           <w:lang w:val="es-PE"/>
         </w:rPr>
         <w:t>num_poste</w:t>
@@ -13683,6 +13809,7 @@
           <w:rFonts w:ascii="Tahoma" w:hAnsi="Tahoma" w:cs="Tahoma"/>
           <w:b/>
           <w:snapToGrid w:val="0"/>
+          <w:highlight w:val="yellow"/>
           <w:lang w:val="es-PE"/>
         </w:rPr>
         <w:t>}</w:t>
@@ -13692,6 +13819,7 @@
           <w:rFonts w:ascii="Tahoma" w:hAnsi="Tahoma" w:cs="Tahoma"/>
           <w:b/>
           <w:snapToGrid w:val="0"/>
+          <w:highlight w:val="yellow"/>
           <w:lang w:val="es-PE"/>
         </w:rPr>
         <w:t>.</w:t>
@@ -16360,21 +16488,21 @@
         <v:path o:extrusionok="f" gradientshapeok="t" o:connecttype="rect"/>
         <o:lock v:ext="edit" aspectratio="t"/>
       </v:shapetype>
-      <v:shape id="_x0000_i1237" type="#_x0000_t75" style="width:380.05pt;height:510.9pt;visibility:visible;mso-wrap-style:square" o:bullet="t">
+      <v:shape id="_x0000_i1044" type="#_x0000_t75" style="width:380.25pt;height:510.75pt;visibility:visible;mso-wrap-style:square" o:bullet="t">
         <v:imagedata r:id="rId1" o:title=""/>
       </v:shape>
     </w:pict>
   </w:numPicBullet>
   <w:numPicBullet w:numPicBulletId="1">
     <w:pict>
-      <v:shape id="_x0000_i1238" type="#_x0000_t75" style="width:67.6pt;height:65.75pt;visibility:visible;mso-wrap-style:square" o:bullet="t">
+      <v:shape id="_x0000_i1045" type="#_x0000_t75" style="width:67.5pt;height:66pt;visibility:visible;mso-wrap-style:square" o:bullet="t">
         <v:imagedata r:id="rId2" o:title=""/>
       </v:shape>
     </w:pict>
   </w:numPicBullet>
   <w:numPicBullet w:numPicBulletId="2">
     <w:pict>
-      <v:shape id="_x0000_i1239" type="#_x0000_t75" style="width:825.2pt;height:596.65pt;visibility:visible;mso-wrap-style:square" o:bordertopcolor="black" o:borderleftcolor="black" o:borderbottomcolor="black" o:borderrightcolor="black" o:bullet="t">
+      <v:shape id="_x0000_i1046" type="#_x0000_t75" style="width:825pt;height:597pt;visibility:visible;mso-wrap-style:square" o:bordertopcolor="black" o:borderleftcolor="black" o:borderbottomcolor="black" o:borderrightcolor="black" o:bullet="t">
         <v:imagedata r:id="rId3" o:title=""/>
         <w10:bordertop type="single" width="8"/>
         <w10:borderleft type="single" width="8"/>
@@ -19651,15 +19779,6 @@
   </w:num>
   <w:num w:numId="32" w16cid:durableId="1586110095">
     <w:abstractNumId w:val="7"/>
-    <w:lvlOverride w:ilvl="0"/>
-    <w:lvlOverride w:ilvl="1"/>
-    <w:lvlOverride w:ilvl="2"/>
-    <w:lvlOverride w:ilvl="3"/>
-    <w:lvlOverride w:ilvl="4"/>
-    <w:lvlOverride w:ilvl="5"/>
-    <w:lvlOverride w:ilvl="6"/>
-    <w:lvlOverride w:ilvl="7"/>
-    <w:lvlOverride w:ilvl="8"/>
   </w:num>
   <w:numIdMacAtCleanup w:val="12"/>
 </w:numbering>
@@ -20149,6 +20268,7 @@
   <w:style w:type="character" w:default="1" w:styleId="Fuentedeprrafopredeter">
     <w:name w:val="Default Paragraph Font"/>
     <w:uiPriority w:val="1"/>
+    <w:semiHidden/>
     <w:unhideWhenUsed/>
   </w:style>
   <w:style w:type="table" w:default="1" w:styleId="Tablanormal">

</xml_diff>

<commit_message>
update templates and app.blade
</commit_message>
<xml_diff>
--- a/storage/app/public/plantillas_reportes/RUT-ITR-19.9KW-2 MEDIDORES 01Ø+FACHADA-CAJA DE PASO.docx
+++ b/storage/app/public/plantillas_reportes/RUT-ITR-19.9KW-2 MEDIDORES 01Ø+FACHADA-CAJA DE PASO.docx
@@ -15087,107 +15087,49 @@
         </w:tabs>
       </w:pPr>
     </w:p>
-    <w:p>
-      <w:pPr>
-        <w:tabs>
-          <w:tab w:val="left" w:pos="6240"/>
-        </w:tabs>
-        <w:jc w:val="center"/>
-        <w:rPr>
-          <w:lang w:val="es-CL"/>
-        </w:rPr>
-      </w:pPr>
-      <w:r>
-        <w:rPr>
-          <w:lang w:val="es-CL"/>
-        </w:rPr>
-        <w:t>${</w:t>
-      </w:r>
-      <w:proofErr w:type="spellStart"/>
-      <w:r>
-        <w:rPr>
-          <w:lang w:val="es-CL"/>
-        </w:rPr>
-        <w:t>bloque_fotos</w:t>
-      </w:r>
-      <w:proofErr w:type="spellEnd"/>
-      <w:r>
-        <w:rPr>
-          <w:lang w:val="es-CL"/>
-        </w:rPr>
-        <w:t>}</w:t>
-      </w:r>
-    </w:p>
-    <w:p>
-      <w:pPr>
-        <w:tabs>
-          <w:tab w:val="left" w:pos="6240"/>
-        </w:tabs>
-        <w:jc w:val="center"/>
-        <w:rPr>
-          <w:lang w:val="es-CL"/>
-        </w:rPr>
-      </w:pPr>
-    </w:p>
-    <w:p>
-      <w:pPr>
-        <w:tabs>
-          <w:tab w:val="left" w:pos="6240"/>
-        </w:tabs>
-        <w:jc w:val="center"/>
-        <w:rPr>
-          <w:noProof/>
-        </w:rPr>
-      </w:pPr>
-      <w:r>
-        <w:rPr>
-          <w:noProof/>
-        </w:rPr>
-        <w:t>${foto}</w:t>
-      </w:r>
-    </w:p>
-    <w:p>
-      <w:pPr>
-        <w:tabs>
-          <w:tab w:val="left" w:pos="6240"/>
-        </w:tabs>
-        <w:jc w:val="center"/>
-        <w:rPr>
-          <w:noProof/>
-        </w:rPr>
-      </w:pPr>
-    </w:p>
-    <w:p>
-      <w:pPr>
-        <w:tabs>
-          <w:tab w:val="left" w:pos="1087"/>
-        </w:tabs>
-        <w:jc w:val="center"/>
-        <w:rPr>
-          <w:lang w:val="es-CL"/>
-        </w:rPr>
-      </w:pPr>
-      <w:r>
-        <w:rPr>
-          <w:lang w:val="es-CL"/>
-        </w:rPr>
-        <w:t>${/</w:t>
-      </w:r>
-      <w:proofErr w:type="spellStart"/>
-      <w:r>
-        <w:rPr>
-          <w:lang w:val="es-CL"/>
-        </w:rPr>
-        <w:t>bloque_fotos</w:t>
-      </w:r>
-      <w:proofErr w:type="spellEnd"/>
-      <w:r>
-        <w:rPr>
-          <w:lang w:val="es-CL"/>
-        </w:rPr>
-        <w:t>}</w:t>
-      </w:r>
-    </w:p>
+    <w:tbl>
+      <w:tblPr>
+        <w:tblStyle w:val="Tablaconcuadrcula"/>
+        <w:tblW w:w="0" w:type="auto"/>
+        <w:tblLook w:val="04A0" w:firstRow="1" w:lastRow="0" w:firstColumn="1" w:lastColumn="0" w:noHBand="0" w:noVBand="1"/>
+      </w:tblPr>
+      <w:tblGrid>
+        <w:gridCol w:w="9060"/>
+      </w:tblGrid>
+      <w:tr>
+        <w:tc>
+          <w:tcPr>
+            <w:tcW w:w="9060" w:type="dxa"/>
+            <w:tcBorders>
+              <w:top w:val="single" w:sz="4" w:space="0" w:color="auto"/>
+              <w:left w:val="single" w:sz="4" w:space="0" w:color="auto"/>
+              <w:bottom w:val="single" w:sz="4" w:space="0" w:color="auto"/>
+              <w:right w:val="single" w:sz="4" w:space="0" w:color="auto"/>
+            </w:tcBorders>
+            <w:hideMark/>
+          </w:tcPr>
+          <w:p>
+            <w:pPr>
+              <w:jc w:val="center"/>
+              <w:rPr>
+                <w:lang w:val="es-ES_tradnl" w:eastAsia="es-ES"/>
+              </w:rPr>
+            </w:pPr>
+            <w:r>
+              <w:t>${</w:t>
+            </w:r>
+            <w:proofErr w:type="spellStart"/>
+            <w:r>
+              <w:t>foto</w:t>
+            </w:r>
+            <w:proofErr w:type="spellEnd"/>
+            <w:r>
+              <w:t>}</w:t>
+            </w:r>
+          </w:p>
+        </w:tc>
+      </w:tr>
+    </w:tbl>
     <w:p>
       <w:pPr>
         <w:widowControl w:val="0"/>
@@ -16488,21 +16430,21 @@
         <v:path o:extrusionok="f" gradientshapeok="t" o:connecttype="rect"/>
         <o:lock v:ext="edit" aspectratio="t"/>
       </v:shapetype>
-      <v:shape id="_x0000_i1044" type="#_x0000_t75" style="width:380.25pt;height:510.75pt;visibility:visible;mso-wrap-style:square" o:bullet="t">
+      <v:shape id="_x0000_i1059" type="#_x0000_t75" style="width:380.25pt;height:510.75pt;visibility:visible;mso-wrap-style:square" o:bullet="t">
         <v:imagedata r:id="rId1" o:title=""/>
       </v:shape>
     </w:pict>
   </w:numPicBullet>
   <w:numPicBullet w:numPicBulletId="1">
     <w:pict>
-      <v:shape id="_x0000_i1045" type="#_x0000_t75" style="width:67.5pt;height:66pt;visibility:visible;mso-wrap-style:square" o:bullet="t">
+      <v:shape id="_x0000_i1060" type="#_x0000_t75" style="width:67.5pt;height:66pt;visibility:visible;mso-wrap-style:square" o:bullet="t">
         <v:imagedata r:id="rId2" o:title=""/>
       </v:shape>
     </w:pict>
   </w:numPicBullet>
   <w:numPicBullet w:numPicBulletId="2">
     <w:pict>
-      <v:shape id="_x0000_i1046" type="#_x0000_t75" style="width:825pt;height:597pt;visibility:visible;mso-wrap-style:square" o:bordertopcolor="black" o:borderleftcolor="black" o:borderbottomcolor="black" o:borderrightcolor="black" o:bullet="t">
+      <v:shape id="_x0000_i1061" type="#_x0000_t75" style="width:825pt;height:597pt;visibility:visible;mso-wrap-style:square" o:bordertopcolor="black" o:borderleftcolor="black" o:borderbottomcolor="black" o:borderrightcolor="black" o:bullet="t">
         <v:imagedata r:id="rId3" o:title=""/>
         <w10:bordertop type="single" width="8"/>
         <w10:borderleft type="single" width="8"/>
@@ -19943,6 +19885,7 @@
     <w:lsdException w:name="Table Web 2" w:semiHidden="1" w:unhideWhenUsed="1"/>
     <w:lsdException w:name="Table Web 3" w:semiHidden="1" w:unhideWhenUsed="1"/>
     <w:lsdException w:name="Balloon Text" w:semiHidden="1" w:unhideWhenUsed="1"/>
+    <w:lsdException w:name="Table Grid" w:uiPriority="39"/>
     <w:lsdException w:name="Table Theme" w:semiHidden="1" w:unhideWhenUsed="1"/>
     <w:lsdException w:name="Placeholder Text" w:semiHidden="1" w:uiPriority="99"/>
     <w:lsdException w:name="No Spacing" w:uiPriority="1" w:qFormat="1"/>
@@ -20389,6 +20332,7 @@
   <w:style w:type="table" w:styleId="Tablaconcuadrcula">
     <w:name w:val="Table Grid"/>
     <w:basedOn w:val="Tablanormal"/>
+    <w:uiPriority w:val="39"/>
     <w:rsid w:val="004A2E35"/>
     <w:tblPr>
       <w:tblBorders>

</xml_diff>